<commit_message>
final iteration 1 update
</commit_message>
<xml_diff>
--- a/Reports/Final Report Iteration I.docx
+++ b/Reports/Final Report Iteration I.docx
@@ -795,7 +795,7 @@
           <w:sz w:val="24"/>
           <w:szCs w:val="24"/>
         </w:rPr>
-        <w:t>2</w:t>
+        <w:t>3</w:t>
       </w:r>
     </w:p>
     <w:p>
@@ -850,7 +850,7 @@
           <w:sz w:val="20"/>
           <w:szCs w:val="20"/>
         </w:rPr>
-        <w:t>2</w:t>
+        <w:t>3</w:t>
       </w:r>
     </w:p>
     <w:p>
@@ -894,7 +894,7 @@
           <w:sz w:val="20"/>
           <w:szCs w:val="20"/>
         </w:rPr>
-        <w:t>6</w:t>
+        <w:t>7</w:t>
       </w:r>
     </w:p>
     <w:p>
@@ -918,22 +918,22 @@
         </w:rPr>
         <w:t>3.4.1 Game Objects</w:t>
       </w:r>
+      <w:r>
+        <w:rPr>
+          <w:sz w:val="20"/>
+          <w:szCs w:val="20"/>
+        </w:rPr>
+        <w:ptab w:relativeTo="margin" w:alignment="right" w:leader="dot"/>
+      </w:r>
+      <w:r>
+        <w:rPr>
+          <w:sz w:val="20"/>
+          <w:szCs w:val="20"/>
+        </w:rPr>
+        <w:t>7</w:t>
+      </w:r>
       <w:bookmarkStart w:id="1" w:name="_GoBack"/>
       <w:bookmarkEnd w:id="1"/>
-      <w:r>
-        <w:rPr>
-          <w:sz w:val="20"/>
-          <w:szCs w:val="20"/>
-        </w:rPr>
-        <w:ptab w:relativeTo="margin" w:alignment="right" w:leader="dot"/>
-      </w:r>
-      <w:r>
-        <w:rPr>
-          <w:sz w:val="20"/>
-          <w:szCs w:val="20"/>
-        </w:rPr>
-        <w:t>6</w:t>
-      </w:r>
     </w:p>
     <w:p>
       <w:pPr>
@@ -1055,7 +1055,35 @@
           <w:sz w:val="24"/>
           <w:szCs w:val="24"/>
         </w:rPr>
-        <w:t>In design report, we mainly divided into three layers the project. First, we decided to start to design user interface part of the project. However, as coding, w</w:t>
+        <w:t>In design report, we mainly divided</w:t>
+      </w:r>
+      <w:r>
+        <w:rPr>
+          <w:sz w:val="24"/>
+          <w:szCs w:val="24"/>
+        </w:rPr>
+        <w:t xml:space="preserve"> the project into three layers</w:t>
+      </w:r>
+      <w:r>
+        <w:rPr>
+          <w:sz w:val="24"/>
+          <w:szCs w:val="24"/>
+        </w:rPr>
+        <w:t>. First, we decided to start to design</w:t>
+      </w:r>
+      <w:r>
+        <w:rPr>
+          <w:sz w:val="24"/>
+          <w:szCs w:val="24"/>
+        </w:rPr>
+        <w:t xml:space="preserve"> with</w:t>
+      </w:r>
+      <w:r>
+        <w:rPr>
+          <w:sz w:val="24"/>
+          <w:szCs w:val="24"/>
+        </w:rPr>
+        <w:t xml:space="preserve"> user interface part of the project. However, as coding, w</w:t>
       </w:r>
       <w:r>
         <w:rPr>
@@ -1108,7 +1136,37 @@
           <w:sz w:val="24"/>
           <w:szCs w:val="24"/>
         </w:rPr>
-        <w:t xml:space="preserve"> W</w:t>
+        <w:t xml:space="preserve"> </w:t>
+      </w:r>
+      <w:r>
+        <w:rPr>
+          <w:sz w:val="24"/>
+          <w:szCs w:val="24"/>
+        </w:rPr>
+        <w:t xml:space="preserve">Similarly, we removed subclasses of ‘Food’ class not to repeat similar classes. Instead of subclasses, we prefer using </w:t>
+      </w:r>
+      <w:proofErr w:type="spellStart"/>
+      <w:r>
+        <w:rPr>
+          <w:sz w:val="24"/>
+          <w:szCs w:val="24"/>
+        </w:rPr>
+        <w:t>enum</w:t>
+      </w:r>
+      <w:proofErr w:type="spellEnd"/>
+      <w:r>
+        <w:rPr>
+          <w:sz w:val="24"/>
+          <w:szCs w:val="24"/>
+        </w:rPr>
+        <w:t xml:space="preserve">. </w:t>
+      </w:r>
+      <w:r>
+        <w:rPr>
+          <w:sz w:val="24"/>
+          <w:szCs w:val="24"/>
+        </w:rPr>
+        <w:t>Moreover, w</w:t>
       </w:r>
       <w:r>
         <w:rPr>
@@ -1138,7 +1196,21 @@
           <w:sz w:val="24"/>
           <w:szCs w:val="24"/>
         </w:rPr>
-        <w:t xml:space="preserve"> Moreover, we are planning to add new interface classes.</w:t>
+        <w:t xml:space="preserve"> </w:t>
+      </w:r>
+      <w:r>
+        <w:rPr>
+          <w:sz w:val="24"/>
+          <w:szCs w:val="24"/>
+        </w:rPr>
+        <w:t>Besides, w</w:t>
+      </w:r>
+      <w:r>
+        <w:rPr>
+          <w:sz w:val="24"/>
+          <w:szCs w:val="24"/>
+        </w:rPr>
+        <w:t>e are planning to add new interface classes.</w:t>
       </w:r>
     </w:p>
     <w:p>
@@ -1562,6 +1634,7 @@
           <w:sz w:val="24"/>
           <w:szCs w:val="24"/>
         </w:rPr>
+        <w:lastRenderedPageBreak/>
         <w:t>• 256 M</w:t>
       </w:r>
       <w:r>
@@ -1609,7 +1682,6 @@
           <w:sz w:val="24"/>
           <w:szCs w:val="24"/>
         </w:rPr>
-        <w:lastRenderedPageBreak/>
         <w:t>3.2 Installation</w:t>
       </w:r>
     </w:p>
@@ -1752,11 +1824,111 @@
           <w:szCs w:val="24"/>
         </w:rPr>
       </w:pPr>
-      <w:r>
-        <w:rPr>
-          <w:sz w:val="24"/>
-          <w:szCs w:val="24"/>
-        </w:rPr>
+    </w:p>
+    <w:p>
+      <w:pPr>
+        <w:spacing w:after="0" w:line="480" w:lineRule="auto"/>
+        <w:rPr>
+          <w:sz w:val="24"/>
+          <w:szCs w:val="24"/>
+        </w:rPr>
+      </w:pPr>
+    </w:p>
+    <w:p>
+      <w:pPr>
+        <w:spacing w:after="0" w:line="480" w:lineRule="auto"/>
+        <w:rPr>
+          <w:sz w:val="24"/>
+          <w:szCs w:val="24"/>
+        </w:rPr>
+      </w:pPr>
+    </w:p>
+    <w:p>
+      <w:pPr>
+        <w:spacing w:after="0" w:line="480" w:lineRule="auto"/>
+        <w:rPr>
+          <w:sz w:val="24"/>
+          <w:szCs w:val="24"/>
+        </w:rPr>
+      </w:pPr>
+    </w:p>
+    <w:p>
+      <w:pPr>
+        <w:spacing w:after="0" w:line="480" w:lineRule="auto"/>
+        <w:rPr>
+          <w:sz w:val="24"/>
+          <w:szCs w:val="24"/>
+        </w:rPr>
+      </w:pPr>
+    </w:p>
+    <w:p>
+      <w:pPr>
+        <w:spacing w:after="0" w:line="480" w:lineRule="auto"/>
+        <w:rPr>
+          <w:sz w:val="24"/>
+          <w:szCs w:val="24"/>
+        </w:rPr>
+      </w:pPr>
+    </w:p>
+    <w:p>
+      <w:pPr>
+        <w:spacing w:after="0" w:line="480" w:lineRule="auto"/>
+        <w:rPr>
+          <w:sz w:val="24"/>
+          <w:szCs w:val="24"/>
+        </w:rPr>
+      </w:pPr>
+    </w:p>
+    <w:p>
+      <w:pPr>
+        <w:spacing w:after="0" w:line="480" w:lineRule="auto"/>
+        <w:rPr>
+          <w:sz w:val="24"/>
+          <w:szCs w:val="24"/>
+        </w:rPr>
+      </w:pPr>
+    </w:p>
+    <w:p>
+      <w:pPr>
+        <w:spacing w:after="0" w:line="480" w:lineRule="auto"/>
+        <w:rPr>
+          <w:sz w:val="24"/>
+          <w:szCs w:val="24"/>
+        </w:rPr>
+      </w:pPr>
+    </w:p>
+    <w:p>
+      <w:pPr>
+        <w:spacing w:after="0" w:line="480" w:lineRule="auto"/>
+        <w:rPr>
+          <w:sz w:val="24"/>
+          <w:szCs w:val="24"/>
+        </w:rPr>
+      </w:pPr>
+    </w:p>
+    <w:p>
+      <w:pPr>
+        <w:spacing w:after="0" w:line="480" w:lineRule="auto"/>
+        <w:rPr>
+          <w:sz w:val="24"/>
+          <w:szCs w:val="24"/>
+        </w:rPr>
+      </w:pPr>
+    </w:p>
+    <w:p>
+      <w:pPr>
+        <w:spacing w:after="0" w:line="480" w:lineRule="auto"/>
+        <w:rPr>
+          <w:sz w:val="24"/>
+          <w:szCs w:val="24"/>
+        </w:rPr>
+      </w:pPr>
+      <w:r>
+        <w:rPr>
+          <w:sz w:val="24"/>
+          <w:szCs w:val="24"/>
+        </w:rPr>
+        <w:lastRenderedPageBreak/>
         <w:t>3.4 Game Entities Subsystem</w:t>
       </w:r>
     </w:p>
@@ -1811,8 +1983,8 @@
         </w:rPr>
         <w:drawing>
           <wp:inline distT="0" distB="0" distL="0" distR="0" wp14:anchorId="555152F9" wp14:editId="2BE90994">
-            <wp:extent cx="5753100" cy="3067050"/>
-            <wp:effectExtent l="0" t="0" r="0" b="0"/>
+            <wp:extent cx="5753100" cy="3724275"/>
+            <wp:effectExtent l="0" t="0" r="0" b="9525"/>
             <wp:docPr id="7" name="Resim 7"/>
             <wp:cNvGraphicFramePr>
               <a:graphicFrameLocks xmlns:a="http://schemas.openxmlformats.org/drawingml/2006/main" noChangeAspect="1"/>
@@ -1842,7 +2014,7 @@
                   <pic:spPr bwMode="auto">
                     <a:xfrm>
                       <a:off x="0" y="0"/>
-                      <a:ext cx="5753100" cy="3067050"/>
+                      <a:ext cx="5753100" cy="3724275"/>
                     </a:xfrm>
                     <a:prstGeom prst="rect">
                       <a:avLst/>
@@ -1867,21 +2039,11 @@
           <w:szCs w:val="24"/>
         </w:rPr>
       </w:pPr>
-    </w:p>
-    <w:p>
-      <w:pPr>
-        <w:spacing w:after="0" w:line="480" w:lineRule="auto"/>
-        <w:rPr>
-          <w:sz w:val="24"/>
-          <w:szCs w:val="24"/>
-        </w:rPr>
-      </w:pPr>
-      <w:r>
-        <w:rPr>
-          <w:sz w:val="24"/>
-          <w:szCs w:val="24"/>
-        </w:rPr>
-        <w:lastRenderedPageBreak/>
+      <w:r>
+        <w:rPr>
+          <w:sz w:val="24"/>
+          <w:szCs w:val="24"/>
+        </w:rPr>
         <w:t xml:space="preserve">Main Menu Screen: </w:t>
       </w:r>
       <w:r>
@@ -1909,8 +2071,8 @@
         </w:rPr>
         <w:drawing>
           <wp:inline distT="0" distB="0" distL="0" distR="0">
-            <wp:extent cx="5753100" cy="3876675"/>
-            <wp:effectExtent l="0" t="0" r="0" b="9525"/>
+            <wp:extent cx="5753100" cy="3429000"/>
+            <wp:effectExtent l="0" t="0" r="0" b="0"/>
             <wp:docPr id="1" name="Resim 1"/>
             <wp:cNvGraphicFramePr>
               <a:graphicFrameLocks xmlns:a="http://schemas.openxmlformats.org/drawingml/2006/main" noChangeAspect="1"/>
@@ -1940,7 +2102,7 @@
                   <pic:spPr bwMode="auto">
                     <a:xfrm>
                       <a:off x="0" y="0"/>
-                      <a:ext cx="5753100" cy="3876675"/>
+                      <a:ext cx="5753100" cy="3429000"/>
                     </a:xfrm>
                     <a:prstGeom prst="rect">
                       <a:avLst/>
@@ -1970,6 +2132,7 @@
           <w:sz w:val="24"/>
           <w:szCs w:val="24"/>
         </w:rPr>
+        <w:lastRenderedPageBreak/>
         <w:t>Pause Menu: When player presses ‘P’</w:t>
       </w:r>
       <w:r>
@@ -2054,48 +2217,11 @@
           <w:szCs w:val="24"/>
         </w:rPr>
       </w:pPr>
-    </w:p>
-    <w:p>
-      <w:pPr>
-        <w:spacing w:after="0" w:line="480" w:lineRule="auto"/>
-        <w:rPr>
-          <w:sz w:val="24"/>
-          <w:szCs w:val="24"/>
-        </w:rPr>
-      </w:pPr>
-    </w:p>
-    <w:p>
-      <w:pPr>
-        <w:spacing w:after="0" w:line="480" w:lineRule="auto"/>
-        <w:rPr>
-          <w:sz w:val="24"/>
-          <w:szCs w:val="24"/>
-        </w:rPr>
-      </w:pPr>
-    </w:p>
-    <w:p>
-      <w:pPr>
-        <w:spacing w:after="0" w:line="480" w:lineRule="auto"/>
-        <w:rPr>
-          <w:sz w:val="24"/>
-          <w:szCs w:val="24"/>
-        </w:rPr>
-      </w:pPr>
-    </w:p>
-    <w:p>
-      <w:pPr>
-        <w:spacing w:after="0" w:line="480" w:lineRule="auto"/>
-        <w:rPr>
-          <w:sz w:val="24"/>
-          <w:szCs w:val="24"/>
-        </w:rPr>
-      </w:pPr>
-      <w:r>
-        <w:rPr>
-          <w:sz w:val="24"/>
-          <w:szCs w:val="24"/>
-        </w:rPr>
-        <w:lastRenderedPageBreak/>
+      <w:r>
+        <w:rPr>
+          <w:sz w:val="24"/>
+          <w:szCs w:val="24"/>
+        </w:rPr>
         <w:t>Help Panel: If player clicks question mark on the main menu, help panel will appear.</w:t>
       </w:r>
     </w:p>
@@ -2173,11 +2299,66 @@
           <w:szCs w:val="24"/>
         </w:rPr>
       </w:pPr>
-      <w:r>
-        <w:rPr>
-          <w:sz w:val="24"/>
-          <w:szCs w:val="24"/>
-        </w:rPr>
+    </w:p>
+    <w:p>
+      <w:pPr>
+        <w:spacing w:after="0" w:line="480" w:lineRule="auto"/>
+        <w:rPr>
+          <w:sz w:val="24"/>
+          <w:szCs w:val="24"/>
+        </w:rPr>
+      </w:pPr>
+    </w:p>
+    <w:p>
+      <w:pPr>
+        <w:spacing w:after="0" w:line="480" w:lineRule="auto"/>
+        <w:rPr>
+          <w:sz w:val="24"/>
+          <w:szCs w:val="24"/>
+        </w:rPr>
+      </w:pPr>
+    </w:p>
+    <w:p>
+      <w:pPr>
+        <w:spacing w:after="0" w:line="480" w:lineRule="auto"/>
+        <w:rPr>
+          <w:sz w:val="24"/>
+          <w:szCs w:val="24"/>
+        </w:rPr>
+      </w:pPr>
+    </w:p>
+    <w:p>
+      <w:pPr>
+        <w:spacing w:after="0" w:line="480" w:lineRule="auto"/>
+        <w:rPr>
+          <w:sz w:val="24"/>
+          <w:szCs w:val="24"/>
+        </w:rPr>
+      </w:pPr>
+    </w:p>
+    <w:p>
+      <w:pPr>
+        <w:spacing w:after="0" w:line="480" w:lineRule="auto"/>
+        <w:rPr>
+          <w:sz w:val="24"/>
+          <w:szCs w:val="24"/>
+        </w:rPr>
+      </w:pPr>
+    </w:p>
+    <w:p>
+      <w:pPr>
+        <w:spacing w:after="0" w:line="480" w:lineRule="auto"/>
+        <w:rPr>
+          <w:sz w:val="24"/>
+          <w:szCs w:val="24"/>
+        </w:rPr>
+      </w:pPr>
+      <w:r>
+        <w:rPr>
+          <w:sz w:val="24"/>
+          <w:szCs w:val="24"/>
+        </w:rPr>
+        <w:lastRenderedPageBreak/>
         <w:t>Shield Menu: This panel will appear after first or second level</w:t>
       </w:r>
       <w:r>
@@ -2269,58 +2450,12 @@
           <w:szCs w:val="24"/>
         </w:rPr>
       </w:pPr>
-    </w:p>
-    <w:p>
-      <w:pPr>
-        <w:spacing w:after="0" w:line="480" w:lineRule="auto"/>
-        <w:rPr>
-          <w:sz w:val="24"/>
-          <w:szCs w:val="24"/>
-        </w:rPr>
-      </w:pPr>
-    </w:p>
-    <w:p>
-      <w:pPr>
-        <w:spacing w:after="0" w:line="480" w:lineRule="auto"/>
-        <w:rPr>
-          <w:sz w:val="24"/>
-          <w:szCs w:val="24"/>
-        </w:rPr>
-      </w:pPr>
-    </w:p>
-    <w:p>
-      <w:pPr>
-        <w:spacing w:after="0" w:line="480" w:lineRule="auto"/>
-        <w:rPr>
-          <w:sz w:val="24"/>
-          <w:szCs w:val="24"/>
-        </w:rPr>
-      </w:pPr>
-    </w:p>
-    <w:p>
-      <w:pPr>
-        <w:spacing w:after="0" w:line="480" w:lineRule="auto"/>
-        <w:rPr>
-          <w:sz w:val="24"/>
-          <w:szCs w:val="24"/>
-        </w:rPr>
-      </w:pPr>
-    </w:p>
-    <w:p>
-      <w:pPr>
-        <w:spacing w:after="0" w:line="480" w:lineRule="auto"/>
-        <w:rPr>
-          <w:sz w:val="24"/>
-          <w:szCs w:val="24"/>
-        </w:rPr>
-      </w:pPr>
       <w:proofErr w:type="gramStart"/>
       <w:r>
         <w:rPr>
           <w:sz w:val="24"/>
           <w:szCs w:val="24"/>
         </w:rPr>
-        <w:lastRenderedPageBreak/>
         <w:t>Saved G</w:t>
       </w:r>
       <w:r>
@@ -2434,11 +2569,57 @@
           <w:szCs w:val="24"/>
         </w:rPr>
       </w:pPr>
-      <w:r>
-        <w:rPr>
-          <w:sz w:val="24"/>
-          <w:szCs w:val="24"/>
-        </w:rPr>
+    </w:p>
+    <w:p>
+      <w:pPr>
+        <w:spacing w:after="0" w:line="480" w:lineRule="auto"/>
+        <w:rPr>
+          <w:sz w:val="24"/>
+          <w:szCs w:val="24"/>
+        </w:rPr>
+      </w:pPr>
+    </w:p>
+    <w:p>
+      <w:pPr>
+        <w:spacing w:after="0" w:line="480" w:lineRule="auto"/>
+        <w:rPr>
+          <w:sz w:val="24"/>
+          <w:szCs w:val="24"/>
+        </w:rPr>
+      </w:pPr>
+    </w:p>
+    <w:p>
+      <w:pPr>
+        <w:spacing w:after="0" w:line="480" w:lineRule="auto"/>
+        <w:rPr>
+          <w:sz w:val="24"/>
+          <w:szCs w:val="24"/>
+        </w:rPr>
+      </w:pPr>
+    </w:p>
+    <w:p>
+      <w:pPr>
+        <w:spacing w:after="0" w:line="480" w:lineRule="auto"/>
+        <w:rPr>
+          <w:sz w:val="24"/>
+          <w:szCs w:val="24"/>
+        </w:rPr>
+      </w:pPr>
+    </w:p>
+    <w:p>
+      <w:pPr>
+        <w:spacing w:after="0" w:line="480" w:lineRule="auto"/>
+        <w:rPr>
+          <w:sz w:val="24"/>
+          <w:szCs w:val="24"/>
+        </w:rPr>
+      </w:pPr>
+      <w:r>
+        <w:rPr>
+          <w:sz w:val="24"/>
+          <w:szCs w:val="24"/>
+        </w:rPr>
+        <w:lastRenderedPageBreak/>
         <w:t xml:space="preserve">High Score List: This list shows </w:t>
       </w:r>
       <w:r>
@@ -2467,8 +2648,8 @@
         </w:rPr>
         <w:drawing>
           <wp:inline distT="0" distB="0" distL="0" distR="0">
-            <wp:extent cx="3848100" cy="2905125"/>
-            <wp:effectExtent l="0" t="0" r="0" b="9525"/>
+            <wp:extent cx="3848100" cy="2914650"/>
+            <wp:effectExtent l="0" t="0" r="0" b="0"/>
             <wp:docPr id="8" name="Resim 8"/>
             <wp:cNvGraphicFramePr>
               <a:graphicFrameLocks xmlns:a="http://schemas.openxmlformats.org/drawingml/2006/main" noChangeAspect="1"/>
@@ -2498,7 +2679,7 @@
                   <pic:spPr bwMode="auto">
                     <a:xfrm>
                       <a:off x="0" y="0"/>
-                      <a:ext cx="3848100" cy="2905125"/>
+                      <a:ext cx="3848100" cy="2914650"/>
                     </a:xfrm>
                     <a:prstGeom prst="rect">
                       <a:avLst/>
@@ -2523,57 +2704,11 @@
           <w:szCs w:val="24"/>
         </w:rPr>
       </w:pPr>
-    </w:p>
-    <w:p>
-      <w:pPr>
-        <w:spacing w:after="0" w:line="480" w:lineRule="auto"/>
-        <w:rPr>
-          <w:sz w:val="24"/>
-          <w:szCs w:val="24"/>
-        </w:rPr>
-      </w:pPr>
-    </w:p>
-    <w:p>
-      <w:pPr>
-        <w:spacing w:after="0" w:line="480" w:lineRule="auto"/>
-        <w:rPr>
-          <w:sz w:val="24"/>
-          <w:szCs w:val="24"/>
-        </w:rPr>
-      </w:pPr>
-    </w:p>
-    <w:p>
-      <w:pPr>
-        <w:spacing w:after="0" w:line="480" w:lineRule="auto"/>
-        <w:rPr>
-          <w:sz w:val="24"/>
-          <w:szCs w:val="24"/>
-        </w:rPr>
-      </w:pPr>
-    </w:p>
-    <w:p>
-      <w:pPr>
-        <w:spacing w:after="0" w:line="480" w:lineRule="auto"/>
-        <w:rPr>
-          <w:sz w:val="24"/>
-          <w:szCs w:val="24"/>
-        </w:rPr>
-      </w:pPr>
-    </w:p>
-    <w:p>
-      <w:pPr>
-        <w:spacing w:after="0" w:line="480" w:lineRule="auto"/>
-        <w:rPr>
-          <w:sz w:val="24"/>
-          <w:szCs w:val="24"/>
-        </w:rPr>
-      </w:pPr>
-      <w:r>
-        <w:rPr>
-          <w:sz w:val="24"/>
-          <w:szCs w:val="24"/>
-        </w:rPr>
-        <w:lastRenderedPageBreak/>
+      <w:r>
+        <w:rPr>
+          <w:sz w:val="24"/>
+          <w:szCs w:val="24"/>
+        </w:rPr>
         <w:t>Game Over: This page is end of the game and provides going back to main menu.</w:t>
       </w:r>
     </w:p>
@@ -2652,12 +2787,33 @@
           <w:u w:val="single"/>
         </w:rPr>
       </w:pPr>
-      <w:r>
+    </w:p>
+    <w:p>
+      <w:pPr>
+        <w:spacing w:after="0" w:line="480" w:lineRule="auto"/>
         <w:rPr>
           <w:sz w:val="24"/>
           <w:szCs w:val="24"/>
           <w:u w:val="single"/>
         </w:rPr>
+      </w:pPr>
+    </w:p>
+    <w:p>
+      <w:pPr>
+        <w:spacing w:after="0" w:line="480" w:lineRule="auto"/>
+        <w:rPr>
+          <w:sz w:val="24"/>
+          <w:szCs w:val="24"/>
+          <w:u w:val="single"/>
+        </w:rPr>
+      </w:pPr>
+      <w:r>
+        <w:rPr>
+          <w:sz w:val="24"/>
+          <w:szCs w:val="24"/>
+          <w:u w:val="single"/>
+        </w:rPr>
+        <w:lastRenderedPageBreak/>
         <w:t>3.4.2 Controls</w:t>
       </w:r>
     </w:p>
@@ -2891,7 +3047,6 @@
           <w:sz w:val="24"/>
           <w:szCs w:val="24"/>
         </w:rPr>
-        <w:lastRenderedPageBreak/>
         <w:t>Food:</w:t>
       </w:r>
       <w:r>

</xml_diff>